<commit_message>
correction espaces avant/après double points
</commit_message>
<xml_diff>
--- a/inst/officer_template.docx
+++ b/inst/officer_template.docx
@@ -472,7 +472,7 @@
           <w:szCs w:val="24"/>
           <w:lang w:val="en-US"/>
         </w:rPr>
-        <w:t xml:space="preserve">Trial Phase : </w:t>
+        <w:t xml:space="preserve">Trial Phase: </w:t>
       </w:r>
       <w:bookmarkStart w:id="7" w:name="TRIAL_PHASE"/>
       <w:r>
@@ -674,7 +674,7 @@
           <w:szCs w:val="24"/>
           <w:lang w:val="en-US"/>
         </w:rPr>
-        <w:t>:</w:t>
+        <w:t xml:space="preserve">: </w:t>
       </w:r>
       <w:bookmarkStart w:id="13" w:name="DATE_FREEZE"/>
       <w:r>

</xml_diff>